<commit_message>
Updated the data in the Software Architecture Document
</commit_message>
<xml_diff>
--- a/Docs/RUP-Software Architecture Document AllForOne.docx
+++ b/Docs/RUP-Software Architecture Document AllForOne.docx
@@ -50,7 +50,7 @@
         <w:rPr>
           <w:sz w:val="28"/>
         </w:rPr>
-        <w:t>Version &lt;1.0&gt;</w:t>
+        <w:t>Version 1.0</w:t>
       </w:r>
     </w:p>
     <w:p>
@@ -68,15 +68,7 @@
         <w:pStyle w:val="InfoBlue"/>
       </w:pPr>
       <w:r>
-        <w:t>[Note: The following template is provided for use with the Rational Unified Process. Text enclosed in square brackets and displayed in blue italics (style=</w:t>
-      </w:r>
-      <w:proofErr w:type="spellStart"/>
-      <w:r>
-        <w:t>InfoBlue</w:t>
-      </w:r>
-      <w:proofErr w:type="spellEnd"/>
-      <w:r>
-        <w:t>) is included to provide guidance to the author and should be deleted before publishing the document. A paragraph entered following this style will automatically be set to normal (style=Body Text).]</w:t>
+        <w:t>[Note: The following template is provided for use with the Rational Unified Process. Text enclosed in square brackets and displayed in blue italics (style=InfoBlue) is included to provide guidance to the author and should be deleted before publishing the document. A paragraph entered following this style will automatically be set to normal (style=Body Text).]</w:t>
       </w:r>
     </w:p>
     <w:p>
@@ -2041,13 +2033,76 @@
     </w:p>
     <w:p>
       <w:pPr>
+        <w:pStyle w:val="InfoBlue"/>
+        <w:rPr>
+          <w:lang w:val="pt-BR"/>
+        </w:rPr>
+      </w:pPr>
+      <w:bookmarkStart w:id="2" w:name="_Toc456598587"/>
+      <w:bookmarkStart w:id="3" w:name="_Toc31531904"/>
+      <w:r>
+        <w:t xml:space="preserve">Este documento </w:t>
+      </w:r>
+      <w:r>
+        <w:t xml:space="preserve">apresenta </w:t>
+      </w:r>
+      <w:r>
+        <w:t>a</w:t>
+      </w:r>
+      <w:r>
+        <w:t xml:space="preserve"> arquitetura proposta para o aplicativo All</w:t>
+      </w:r>
+      <w:r>
+        <w:t xml:space="preserve"> for One</w:t>
+      </w:r>
+      <w:r>
+        <w:rPr>
+          <w:color w:val="0000FF"/>
+        </w:rPr>
+        <w:t xml:space="preserve">. </w:t>
+      </w:r>
+      <w:r>
+        <w:rPr>
+          <w:lang w:val="pt-BR"/>
+        </w:rPr>
+        <w:t>A arquitetura é apresentada através de um conjunto de visões que juntas visam cobrir os principais aspectos técnicos relativos ao desenvolvimento e implantação do sistema em questão. O objetivo é capturar e formalizar as principais decisões tomadas com relação à arquitetura do sistema.</w:t>
+      </w:r>
+    </w:p>
+    <w:p>
+      <w:pPr>
         <w:pStyle w:val="NormalWeb"/>
         <w:spacing w:before="0" w:beforeAutospacing="0" w:after="0" w:afterAutospacing="0"/>
         <w:ind w:left="720"/>
         <w:jc w:val="both"/>
-      </w:pPr>
-      <w:bookmarkStart w:id="2" w:name="_Toc456598587"/>
-      <w:bookmarkStart w:id="3" w:name="_Toc31531904"/>
+        <w:rPr>
+          <w:b/>
+          <w:bCs/>
+        </w:rPr>
+      </w:pPr>
+      <w:r>
+        <w:rPr>
+          <w:b/>
+          <w:bCs/>
+        </w:rPr>
+        <w:t>Purpose</w:t>
+      </w:r>
+      <w:bookmarkEnd w:id="2"/>
+      <w:bookmarkEnd w:id="3"/>
+    </w:p>
+    <w:p>
+      <w:pPr>
+        <w:ind w:left="720"/>
+      </w:pPr>
+      <w:bookmarkStart w:id="4" w:name="_Toc456598588"/>
+    </w:p>
+    <w:p>
+      <w:pPr>
+        <w:pStyle w:val="NormalWeb"/>
+        <w:spacing w:before="0" w:beforeAutospacing="0" w:after="0" w:afterAutospacing="0"/>
+        <w:ind w:left="720"/>
+        <w:jc w:val="both"/>
+      </w:pPr>
+      <w:bookmarkStart w:id="5" w:name="_Toc31531905"/>
       <w:r>
         <w:rPr>
           <w:rFonts w:ascii="Arial" w:hAnsi="Arial" w:cs="Arial"/>
@@ -2055,9 +2110,8 @@
           <w:sz w:val="20"/>
           <w:szCs w:val="20"/>
         </w:rPr>
-        <w:t xml:space="preserve">Este documento fornece uma visão arquitetural abrangente do sistema </w:t>
-      </w:r>
-      <w:proofErr w:type="spellStart"/>
+        <w:t xml:space="preserve">Este Documento de Arquitetura de Software se aplica ao projeto All for One, desenvolvido pelos os alunos do curso de Engenharia de Software da PUCRS na disciplina </w:t>
+      </w:r>
       <w:r>
         <w:rPr>
           <w:rFonts w:ascii="Arial" w:hAnsi="Arial" w:cs="Arial"/>
@@ -2065,9 +2119,8 @@
           <w:sz w:val="20"/>
           <w:szCs w:val="20"/>
         </w:rPr>
-        <w:t>All</w:t>
-      </w:r>
-      <w:proofErr w:type="spellEnd"/>
+        <w:t>Projeto e Arquitetura de Software</w:t>
+      </w:r>
       <w:r>
         <w:rPr>
           <w:rFonts w:ascii="Arial" w:hAnsi="Arial" w:cs="Arial"/>
@@ -2075,36 +2128,7 @@
           <w:sz w:val="20"/>
           <w:szCs w:val="20"/>
         </w:rPr>
-        <w:t xml:space="preserve"> for </w:t>
-      </w:r>
-      <w:proofErr w:type="spellStart"/>
-      <w:r>
-        <w:rPr>
-          <w:rFonts w:ascii="Arial" w:hAnsi="Arial" w:cs="Arial"/>
-          <w:color w:val="000000"/>
-          <w:sz w:val="20"/>
-          <w:szCs w:val="20"/>
-        </w:rPr>
-        <w:t>One</w:t>
-      </w:r>
-      <w:proofErr w:type="spellEnd"/>
-      <w:r>
-        <w:rPr>
-          <w:rFonts w:ascii="Arial" w:hAnsi="Arial" w:cs="Arial"/>
-          <w:color w:val="0000FF"/>
-          <w:sz w:val="20"/>
-          <w:szCs w:val="20"/>
-        </w:rPr>
-        <w:t>,</w:t>
-      </w:r>
-      <w:r>
-        <w:rPr>
-          <w:rFonts w:ascii="Arial" w:hAnsi="Arial" w:cs="Arial"/>
-          <w:color w:val="000000"/>
-          <w:sz w:val="20"/>
-          <w:szCs w:val="20"/>
-        </w:rPr>
-        <w:t xml:space="preserve"> usando diversas visões de arquitetura para representar diferentes aspectos do sistema. O objetivo deste documento é capturar e comunicar as decisões arquiteturais significativas que foram tomadas em relação ao sistema.</w:t>
+        <w:t>.</w:t>
       </w:r>
     </w:p>
     <w:p>
@@ -2112,108 +2136,16 @@
         <w:pStyle w:val="Ttulo2"/>
       </w:pPr>
       <w:r>
-        <w:t>Purpose</w:t>
-      </w:r>
-      <w:bookmarkEnd w:id="2"/>
-      <w:bookmarkEnd w:id="3"/>
-    </w:p>
-    <w:p>
-      <w:pPr>
-        <w:ind w:left="720"/>
-      </w:pPr>
-      <w:bookmarkStart w:id="4" w:name="_Toc456598588"/>
+        <w:t>Scope</w:t>
+      </w:r>
+      <w:bookmarkEnd w:id="4"/>
+      <w:bookmarkEnd w:id="5"/>
     </w:p>
     <w:p>
       <w:pPr>
         <w:pStyle w:val="NormalWeb"/>
         <w:spacing w:before="0" w:beforeAutospacing="0" w:after="0" w:afterAutospacing="0"/>
         <w:ind w:left="720"/>
-        <w:jc w:val="both"/>
-      </w:pPr>
-      <w:bookmarkStart w:id="5" w:name="_Toc31531905"/>
-      <w:r>
-        <w:rPr>
-          <w:rFonts w:ascii="Arial" w:hAnsi="Arial" w:cs="Arial"/>
-          <w:color w:val="000000"/>
-          <w:sz w:val="20"/>
-          <w:szCs w:val="20"/>
-        </w:rPr>
-        <w:t xml:space="preserve">Este Documento de Arquitetura de Software se aplica ao projeto </w:t>
-      </w:r>
-      <w:proofErr w:type="spellStart"/>
-      <w:r>
-        <w:rPr>
-          <w:rFonts w:ascii="Arial" w:hAnsi="Arial" w:cs="Arial"/>
-          <w:color w:val="000000"/>
-          <w:sz w:val="20"/>
-          <w:szCs w:val="20"/>
-        </w:rPr>
-        <w:t>All</w:t>
-      </w:r>
-      <w:proofErr w:type="spellEnd"/>
-      <w:r>
-        <w:rPr>
-          <w:rFonts w:ascii="Arial" w:hAnsi="Arial" w:cs="Arial"/>
-          <w:color w:val="000000"/>
-          <w:sz w:val="20"/>
-          <w:szCs w:val="20"/>
-        </w:rPr>
-        <w:t xml:space="preserve"> for </w:t>
-      </w:r>
-      <w:proofErr w:type="spellStart"/>
-      <w:r>
-        <w:rPr>
-          <w:rFonts w:ascii="Arial" w:hAnsi="Arial" w:cs="Arial"/>
-          <w:color w:val="000000"/>
-          <w:sz w:val="20"/>
-          <w:szCs w:val="20"/>
-        </w:rPr>
-        <w:t>One</w:t>
-      </w:r>
-      <w:proofErr w:type="spellEnd"/>
-      <w:r>
-        <w:rPr>
-          <w:rFonts w:ascii="Arial" w:hAnsi="Arial" w:cs="Arial"/>
-          <w:color w:val="000000"/>
-          <w:sz w:val="20"/>
-          <w:szCs w:val="20"/>
-        </w:rPr>
-        <w:t xml:space="preserve">, desenvolvido pelos os alunos do curso de Engenharia de Software da PUCRS na disciplina </w:t>
-      </w:r>
-      <w:r>
-        <w:rPr>
-          <w:rFonts w:ascii="Arial" w:hAnsi="Arial" w:cs="Arial"/>
-          <w:color w:val="000000"/>
-          <w:sz w:val="20"/>
-          <w:szCs w:val="20"/>
-        </w:rPr>
-        <w:t>Projeto e Arquitetura de Software</w:t>
-      </w:r>
-      <w:r>
-        <w:rPr>
-          <w:rFonts w:ascii="Arial" w:hAnsi="Arial" w:cs="Arial"/>
-          <w:color w:val="000000"/>
-          <w:sz w:val="20"/>
-          <w:szCs w:val="20"/>
-        </w:rPr>
-        <w:t>.</w:t>
-      </w:r>
-    </w:p>
-    <w:p>
-      <w:pPr>
-        <w:pStyle w:val="Ttulo2"/>
-      </w:pPr>
-      <w:r>
-        <w:t>Scope</w:t>
-      </w:r>
-      <w:bookmarkEnd w:id="4"/>
-      <w:bookmarkEnd w:id="5"/>
-    </w:p>
-    <w:p>
-      <w:pPr>
-        <w:pStyle w:val="NormalWeb"/>
-        <w:spacing w:before="0" w:beforeAutospacing="0" w:after="0" w:afterAutospacing="0"/>
-        <w:ind w:left="709"/>
         <w:jc w:val="both"/>
       </w:pPr>
       <w:bookmarkStart w:id="6" w:name="_Toc456598589"/>
@@ -2226,48 +2158,18 @@
           <w:sz w:val="20"/>
           <w:szCs w:val="20"/>
         </w:rPr>
-        <w:tab/>
-      </w:r>
-      <w:r>
-        <w:rPr>
+        <w:t>O escopo</w:t>
+      </w:r>
+      <w:r>
+        <w:rPr>
+          <w:rStyle w:val="apple-tab-span"/>
           <w:rFonts w:ascii="Arial" w:hAnsi="Arial" w:cs="Arial"/>
           <w:color w:val="000000"/>
           <w:sz w:val="20"/>
           <w:szCs w:val="20"/>
         </w:rPr>
-        <w:t xml:space="preserve">As informações contidas neste documento servem como referência sobre o processo de desenvolvimento e   arquitetura do projeto </w:t>
-      </w:r>
-      <w:proofErr w:type="spellStart"/>
-      <w:r>
-        <w:rPr>
-          <w:rFonts w:ascii="Arial" w:hAnsi="Arial" w:cs="Arial"/>
-          <w:color w:val="000000"/>
-          <w:sz w:val="20"/>
-          <w:szCs w:val="20"/>
-        </w:rPr>
-        <w:t>All</w:t>
-      </w:r>
-      <w:proofErr w:type="spellEnd"/>
-      <w:r>
-        <w:rPr>
-          <w:rFonts w:ascii="Arial" w:hAnsi="Arial" w:cs="Arial"/>
-          <w:color w:val="000000"/>
-          <w:sz w:val="20"/>
-          <w:szCs w:val="20"/>
-        </w:rPr>
-        <w:t xml:space="preserve"> for </w:t>
-      </w:r>
-      <w:proofErr w:type="spellStart"/>
-      <w:r>
-        <w:rPr>
-          <w:rFonts w:ascii="Arial" w:hAnsi="Arial" w:cs="Arial"/>
-          <w:color w:val="000000"/>
-          <w:sz w:val="20"/>
-          <w:szCs w:val="20"/>
-        </w:rPr>
-        <w:t>One</w:t>
-      </w:r>
-      <w:proofErr w:type="spellEnd"/>
+        <w:t xml:space="preserve"> desse documento é documentar as partes significativas do ponto de vista da arquitetura, como sua divisão em camadas e pacotes</w:t>
+      </w:r>
     </w:p>
     <w:p>
       <w:pPr>
@@ -2481,15 +2383,7 @@
         <w:pStyle w:val="InfoBlue"/>
       </w:pPr>
       <w:r>
-        <w:t xml:space="preserve">[This section describes the software requirements and objectives that have some significant impact on the architecture; for example, safety, security, privacy, use of an off-the-shelf product, portability, distribution, and reuse. It also captures the special constraints that may </w:t>
-      </w:r>
-      <w:proofErr w:type="gramStart"/>
-      <w:r>
-        <w:t>apply:</w:t>
-      </w:r>
-      <w:proofErr w:type="gramEnd"/>
-      <w:r>
-        <w:t xml:space="preserve"> design and implementation strategy, development tools, team structure, schedule, legacy code, and so on.]</w:t>
+        <w:t>[This section describes the software requirements and objectives that have some significant impact on the architecture; for example, safety, security, privacy, use of an off-the-shelf product, portability, distribution, and reuse. It also captures the special constraints that may apply: design and implementation strategy, development tools, team structure, schedule, legacy code, and so on.]</w:t>
       </w:r>
     </w:p>
     <w:p>
@@ -2519,6 +2413,7 @@
       </w:pPr>
       <w:bookmarkStart w:id="15" w:name="_Toc31531912"/>
       <w:r>
+        <w:lastRenderedPageBreak/>
         <w:t>Logical View</w:t>
       </w:r>
       <w:bookmarkEnd w:id="15"/>
@@ -2531,11 +2426,7 @@
         <w:pStyle w:val="InfoBlue"/>
       </w:pPr>
       <w:r>
-        <w:t xml:space="preserve">[This section describes the architecturally significant parts of the design model, such as its decomposition into subsystems and packages. And for each significant package, its decomposition into classes and class </w:t>
-      </w:r>
-      <w:r>
-        <w:lastRenderedPageBreak/>
-        <w:t>utilities. You should introduce architecturally significant classes and describe their responsibilities, as well as a few very important relationships, operations, and attributes.]</w:t>
+        <w:t>[This section describes the architecturally significant parts of the design model, such as its decomposition into subsystems and packages. And for each significant package, its decomposition into classes and class utilities. You should introduce architecturally significant classes and describe their responsibilities, as well as a few very important relationships, operations, and attributes.]</w:t>
       </w:r>
     </w:p>
     <w:p>
@@ -2597,15 +2488,7 @@
         <w:pStyle w:val="InfoBlue"/>
       </w:pPr>
       <w:r>
-        <w:t xml:space="preserve">[This section illustrates how the software actually works by giving a few selected use-case (or scenario) </w:t>
-      </w:r>
-      <w:proofErr w:type="gramStart"/>
-      <w:r>
-        <w:t>realizations, and</w:t>
-      </w:r>
-      <w:proofErr w:type="gramEnd"/>
-      <w:r>
-        <w:t xml:space="preserve"> explains how the various design model elements contribute to their functionality.]</w:t>
+        <w:t>[This section illustrates how the software actually works by giving a few selected use-case (or scenario) realizations, and explains how the various design model elements contribute to their functionality.]</w:t>
       </w:r>
     </w:p>
     <w:p>
@@ -2695,13 +2578,8 @@
         <w:pStyle w:val="InfoBlue"/>
       </w:pPr>
       <w:r>
-        <w:t>[This subsection names and defines the various layers and their contents, the rules that govern the inclusion to a given layer, and the boundaries between layers. Include a component diagram that shows the relations between layers</w:t>
-      </w:r>
-      <w:proofErr w:type="gramStart"/>
-      <w:r>
-        <w:t>. ]</w:t>
-      </w:r>
-      <w:proofErr w:type="gramEnd"/>
+        <w:t>[This subsection names and defines the various layers and their contents, the rules that govern the inclusion to a given layer, and the boundaries between layers. Include a component diagram that shows the relations between layers. ]</w:t>
+      </w:r>
     </w:p>
     <w:p>
       <w:pPr>
@@ -2746,7 +2624,6 @@
       </w:pPr>
       <w:bookmarkStart w:id="25" w:name="_Toc31531922"/>
       <w:r>
-        <w:lastRenderedPageBreak/>
         <w:t>Size and Performance</w:t>
       </w:r>
       <w:bookmarkEnd w:id="25"/>
@@ -2853,21 +2730,7 @@
         <w:rPr>
           <w:lang w:val="pt-BR"/>
         </w:rPr>
-        <w:t>Visão de Caso de uso (</w:t>
-      </w:r>
-      <w:proofErr w:type="spellStart"/>
-      <w:r>
-        <w:rPr>
-          <w:lang w:val="pt-BR"/>
-        </w:rPr>
-        <w:t>user</w:t>
-      </w:r>
-      <w:proofErr w:type="spellEnd"/>
-      <w:r>
-        <w:rPr>
-          <w:lang w:val="pt-BR"/>
-        </w:rPr>
-        <w:t xml:space="preserve"> stories)</w:t>
+        <w:t>Visão de Caso de uso (user stories)</w:t>
       </w:r>
     </w:p>
     <w:p>
@@ -2914,21 +2777,7 @@
         <w:rPr>
           <w:lang w:val="pt-BR"/>
         </w:rPr>
-        <w:t xml:space="preserve">Visão de Implantação (Diagrama de </w:t>
-      </w:r>
-      <w:proofErr w:type="spellStart"/>
-      <w:r>
-        <w:rPr>
-          <w:lang w:val="pt-BR"/>
-        </w:rPr>
-        <w:t>deploy</w:t>
-      </w:r>
-      <w:proofErr w:type="spellEnd"/>
-      <w:r>
-        <w:rPr>
-          <w:lang w:val="pt-BR"/>
-        </w:rPr>
-        <w:t>)</w:t>
+        <w:t>Visão de Implantação (Diagrama de deploy)</w:t>
       </w:r>
     </w:p>
     <w:p>
@@ -2988,19 +2837,19 @@
           <w:shd w:val="clear" w:color="auto" w:fill="36393F"/>
           <w:lang w:val="pt-BR"/>
         </w:rPr>
-        <w:t>Visão de Caso de uso (</w:t>
-      </w:r>
-      <w:proofErr w:type="spellStart"/>
-      <w:r>
+        <w:t xml:space="preserve">Visão de Caso de uso (user stories) </w:t>
+      </w:r>
+    </w:p>
+    <w:p>
+      <w:pPr>
+        <w:pStyle w:val="Corpodetexto"/>
         <w:rPr>
           <w:rFonts w:ascii="Helvetica" w:hAnsi="Helvetica" w:cs="Helvetica"/>
           <w:color w:val="DCDDDE"/>
           <w:shd w:val="clear" w:color="auto" w:fill="36393F"/>
           <w:lang w:val="pt-BR"/>
         </w:rPr>
-        <w:t>user</w:t>
-      </w:r>
-      <w:proofErr w:type="spellEnd"/>
+      </w:pPr>
       <w:r>
         <w:rPr>
           <w:rFonts w:ascii="Helvetica" w:hAnsi="Helvetica" w:cs="Helvetica"/>
@@ -3008,64 +2857,24 @@
           <w:shd w:val="clear" w:color="auto" w:fill="36393F"/>
           <w:lang w:val="pt-BR"/>
         </w:rPr>
-        <w:t xml:space="preserve"> stories) </w:t>
+        <w:t>Visão lógica (pacotes/camadas/serviços)</w:t>
       </w:r>
     </w:p>
     <w:p>
       <w:pPr>
         <w:pStyle w:val="Corpodetexto"/>
+        <w:rPr>
+          <w:lang w:val="pt-BR"/>
+        </w:rPr>
+      </w:pPr>
+      <w:r>
         <w:rPr>
           <w:rFonts w:ascii="Helvetica" w:hAnsi="Helvetica" w:cs="Helvetica"/>
           <w:color w:val="DCDDDE"/>
           <w:shd w:val="clear" w:color="auto" w:fill="36393F"/>
           <w:lang w:val="pt-BR"/>
         </w:rPr>
-      </w:pPr>
-      <w:r>
-        <w:rPr>
-          <w:rFonts w:ascii="Helvetica" w:hAnsi="Helvetica" w:cs="Helvetica"/>
-          <w:color w:val="DCDDDE"/>
-          <w:shd w:val="clear" w:color="auto" w:fill="36393F"/>
-          <w:lang w:val="pt-BR"/>
-        </w:rPr>
-        <w:t>Visão lógica (pacotes/camadas/serviços)</w:t>
-      </w:r>
-    </w:p>
-    <w:p>
-      <w:pPr>
-        <w:pStyle w:val="Corpodetexto"/>
-        <w:rPr>
-          <w:lang w:val="pt-BR"/>
-        </w:rPr>
-      </w:pPr>
-      <w:r>
-        <w:rPr>
-          <w:rFonts w:ascii="Helvetica" w:hAnsi="Helvetica" w:cs="Helvetica"/>
-          <w:color w:val="DCDDDE"/>
-          <w:shd w:val="clear" w:color="auto" w:fill="36393F"/>
-          <w:lang w:val="pt-BR"/>
-        </w:rPr>
-        <w:t xml:space="preserve"> Visão de Implantação (Diagrama de </w:t>
-      </w:r>
-      <w:proofErr w:type="spellStart"/>
-      <w:r>
-        <w:rPr>
-          <w:rFonts w:ascii="Helvetica" w:hAnsi="Helvetica" w:cs="Helvetica"/>
-          <w:color w:val="DCDDDE"/>
-          <w:shd w:val="clear" w:color="auto" w:fill="36393F"/>
-          <w:lang w:val="pt-BR"/>
-        </w:rPr>
-        <w:t>deploy</w:t>
-      </w:r>
-      <w:proofErr w:type="spellEnd"/>
-      <w:r>
-        <w:rPr>
-          <w:rFonts w:ascii="Helvetica" w:hAnsi="Helvetica" w:cs="Helvetica"/>
-          <w:color w:val="DCDDDE"/>
-          <w:shd w:val="clear" w:color="auto" w:fill="36393F"/>
-          <w:lang w:val="pt-BR"/>
-        </w:rPr>
-        <w:t>)</w:t>
+        <w:t xml:space="preserve"> Visão de Implantação (Diagrama de deploy)</w:t>
       </w:r>
     </w:p>
     <w:sectPr>
@@ -5177,13 +4986,15 @@
     <w:basedOn w:val="Normal"/>
     <w:next w:val="Corpodetexto"/>
     <w:autoRedefine/>
+    <w:rsid w:val="009F3C75"/>
     <w:pPr>
       <w:spacing w:after="120"/>
       <w:ind w:left="720"/>
     </w:pPr>
     <w:rPr>
-      <w:i/>
-      <w:color w:val="0000FF"/>
+      <w:rFonts w:ascii="Arial" w:hAnsi="Arial" w:cs="Arial"/>
+      <w:iCs/>
+      <w:color w:val="000000"/>
     </w:rPr>
   </w:style>
   <w:style w:type="character" w:styleId="Hyperlink">
@@ -5216,7 +5027,6 @@
     <w:name w:val="Normal (Web)"/>
     <w:basedOn w:val="Normal"/>
     <w:uiPriority w:val="99"/>
-    <w:semiHidden/>
     <w:unhideWhenUsed/>
     <w:rsid w:val="00D73366"/>
     <w:pPr>
@@ -5499,18 +5309,18 @@
 </file>
 
 <file path=customXml/item1.xml><?xml version="1.0" encoding="utf-8"?>
-<p:properties xmlns:p="http://schemas.microsoft.com/office/2006/metadata/properties" xmlns:xsi="http://www.w3.org/2001/XMLSchema-instance" xmlns:pc="http://schemas.microsoft.com/office/infopath/2007/PartnerControls">
-  <documentManagement/>
-</p:properties>
-</file>
-
-<file path=customXml/item2.xml><?xml version="1.0" encoding="utf-8"?>
 <?mso-contentType ?>
 <FormTemplates xmlns="http://schemas.microsoft.com/sharepoint/v3/contenttype/forms">
   <Display>DocumentLibraryForm</Display>
   <Edit>DocumentLibraryForm</Edit>
   <New>DocumentLibraryForm</New>
 </FormTemplates>
+</file>
+
+<file path=customXml/item2.xml><?xml version="1.0" encoding="utf-8"?>
+<p:properties xmlns:p="http://schemas.microsoft.com/office/2006/metadata/properties" xmlns:xsi="http://www.w3.org/2001/XMLSchema-instance" xmlns:pc="http://schemas.microsoft.com/office/infopath/2007/PartnerControls">
+  <documentManagement/>
+</p:properties>
 </file>
 
 <file path=customXml/item3.xml><?xml version="1.0" encoding="utf-8"?>
@@ -5698,25 +5508,18 @@
 </file>
 
 <file path=customXml/itemProps1.xml><?xml version="1.0" encoding="utf-8"?>
-<ds:datastoreItem xmlns:ds="http://schemas.openxmlformats.org/officeDocument/2006/customXml" ds:itemID="{7BD03D98-AAFD-4FA8-92C3-83EDF63A7663}">
+<ds:datastoreItem xmlns:ds="http://schemas.openxmlformats.org/officeDocument/2006/customXml" ds:itemID="{1FE5F26E-0B77-4A45-8388-FFD80AA9AFAA}">
   <ds:schemaRefs>
-    <ds:schemaRef ds:uri="http://purl.org/dc/elements/1.1/"/>
-    <ds:schemaRef ds:uri="http://schemas.microsoft.com/office/2006/documentManagement/types"/>
-    <ds:schemaRef ds:uri="http://purl.org/dc/dcmitype/"/>
-    <ds:schemaRef ds:uri="http://schemas.microsoft.com/office/infopath/2007/PartnerControls"/>
-    <ds:schemaRef ds:uri="http://purl.org/dc/terms/"/>
-    <ds:schemaRef ds:uri="3bb9bd5f-9942-420f-972f-37f3f0b7204b"/>
-    <ds:schemaRef ds:uri="http://schemas.openxmlformats.org/package/2006/metadata/core-properties"/>
-    <ds:schemaRef ds:uri="http://schemas.microsoft.com/office/2006/metadata/properties"/>
-    <ds:schemaRef ds:uri="http://www.w3.org/XML/1998/namespace"/>
+    <ds:schemaRef ds:uri="http://schemas.microsoft.com/sharepoint/v3/contenttype/forms"/>
   </ds:schemaRefs>
 </ds:datastoreItem>
 </file>
 
 <file path=customXml/itemProps2.xml><?xml version="1.0" encoding="utf-8"?>
-<ds:datastoreItem xmlns:ds="http://schemas.openxmlformats.org/officeDocument/2006/customXml" ds:itemID="{1FE5F26E-0B77-4A45-8388-FFD80AA9AFAA}">
+<ds:datastoreItem xmlns:ds="http://schemas.openxmlformats.org/officeDocument/2006/customXml" ds:itemID="{7BD03D98-AAFD-4FA8-92C3-83EDF63A7663}">
   <ds:schemaRefs>
-    <ds:schemaRef ds:uri="http://schemas.microsoft.com/sharepoint/v3/contenttype/forms"/>
+    <ds:schemaRef ds:uri="http://schemas.microsoft.com/office/2006/metadata/properties"/>
+    <ds:schemaRef ds:uri="http://schemas.microsoft.com/office/infopath/2007/PartnerControls"/>
   </ds:schemaRefs>
 </ds:datastoreItem>
 </file>

</xml_diff>

<commit_message>
Updated System requirement document
</commit_message>
<xml_diff>
--- a/Docs/RUP-Software Architecture Document AllForOne.docx
+++ b/Docs/RUP-Software Architecture Document AllForOne.docx
@@ -16,21 +16,11 @@
         <w:pStyle w:val="Ttulo"/>
         <w:jc w:val="right"/>
       </w:pPr>
-      <w:r>
-        <w:fldChar w:fldCharType="begin"/>
-      </w:r>
-      <w:r>
-        <w:instrText xml:space="preserve"> TITLE  \* MERGEFORMAT </w:instrText>
-      </w:r>
-      <w:r>
-        <w:fldChar w:fldCharType="separate"/>
-      </w:r>
-      <w:r>
-        <w:t>Software Architecture Document</w:t>
-      </w:r>
-      <w:r>
-        <w:fldChar w:fldCharType="end"/>
-      </w:r>
+      <w:fldSimple w:instr=" TITLE  \* MERGEFORMAT ">
+        <w:r>
+          <w:t>Software Architecture Document</w:t>
+        </w:r>
+      </w:fldSimple>
     </w:p>
     <w:p>
       <w:pPr>
@@ -1978,22 +1968,11 @@
       <w:r>
         <w:br w:type="page"/>
       </w:r>
-      <w:r>
-        <w:lastRenderedPageBreak/>
-        <w:fldChar w:fldCharType="begin"/>
-      </w:r>
-      <w:r>
-        <w:instrText xml:space="preserve"> TITLE  \* MERGEFORMAT </w:instrText>
-      </w:r>
-      <w:r>
-        <w:fldChar w:fldCharType="separate"/>
-      </w:r>
-      <w:r>
-        <w:t>Software Architecture Document</w:t>
-      </w:r>
-      <w:r>
-        <w:fldChar w:fldCharType="end"/>
-      </w:r>
+      <w:fldSimple w:instr=" TITLE  \* MERGEFORMAT ">
+        <w:r>
+          <w:t>Software Architecture Document</w:t>
+        </w:r>
+      </w:fldSimple>
       <w:r>
         <w:t xml:space="preserve"> </w:t>
       </w:r>
@@ -2020,23 +1999,55 @@
       <w:bookmarkStart w:id="2" w:name="_Toc456598587"/>
       <w:bookmarkStart w:id="3" w:name="_Toc31531904"/>
       <w:r>
+        <w:rPr>
+          <w:lang w:val="pt-BR"/>
+        </w:rPr>
         <w:t xml:space="preserve">Este documento </w:t>
       </w:r>
       <w:r>
+        <w:rPr>
+          <w:lang w:val="pt-BR"/>
+        </w:rPr>
         <w:t xml:space="preserve">apresenta </w:t>
       </w:r>
       <w:r>
+        <w:rPr>
+          <w:lang w:val="pt-BR"/>
+        </w:rPr>
         <w:t>a</w:t>
       </w:r>
       <w:r>
-        <w:t xml:space="preserve"> arquitetura proposta para o aplicativo All</w:t>
-      </w:r>
-      <w:r>
-        <w:t xml:space="preserve"> for One</w:t>
-      </w:r>
+        <w:rPr>
+          <w:lang w:val="pt-BR"/>
+        </w:rPr>
+        <w:t xml:space="preserve"> arquitetura proposta para o aplicativo </w:t>
+      </w:r>
+      <w:proofErr w:type="spellStart"/>
+      <w:r>
+        <w:rPr>
+          <w:lang w:val="pt-BR"/>
+        </w:rPr>
+        <w:t>All</w:t>
+      </w:r>
+      <w:proofErr w:type="spellEnd"/>
+      <w:r>
+        <w:rPr>
+          <w:lang w:val="pt-BR"/>
+        </w:rPr>
+        <w:t xml:space="preserve"> for </w:t>
+      </w:r>
+      <w:proofErr w:type="spellStart"/>
+      <w:r>
+        <w:rPr>
+          <w:lang w:val="pt-BR"/>
+        </w:rPr>
+        <w:t>One</w:t>
+      </w:r>
+      <w:proofErr w:type="spellEnd"/>
       <w:r>
         <w:rPr>
           <w:color w:val="0000FF"/>
+          <w:lang w:val="pt-BR"/>
         </w:rPr>
         <w:t xml:space="preserve">. </w:t>
       </w:r>
@@ -2071,6 +2082,9 @@
     <w:p>
       <w:pPr>
         <w:ind w:left="720"/>
+        <w:rPr>
+          <w:lang w:val="pt-BR"/>
+        </w:rPr>
       </w:pPr>
       <w:bookmarkStart w:id="4" w:name="_Toc456598588"/>
     </w:p>
@@ -2713,17 +2727,25 @@
     <w:p>
       <w:pPr>
         <w:pStyle w:val="Corpodetexto"/>
+        <w:rPr>
+          <w:sz w:val="32"/>
+          <w:szCs w:val="32"/>
+        </w:rPr>
       </w:pPr>
     </w:p>
     <w:p>
       <w:pPr>
         <w:pStyle w:val="Corpodetexto"/>
         <w:rPr>
+          <w:sz w:val="32"/>
+          <w:szCs w:val="32"/>
           <w:lang w:val="pt-BR"/>
         </w:rPr>
       </w:pPr>
       <w:r>
         <w:rPr>
+          <w:sz w:val="32"/>
+          <w:szCs w:val="32"/>
           <w:lang w:val="pt-BR"/>
         </w:rPr>
         <w:t>Introdução</w:t>
@@ -2733,6 +2755,8 @@
       <w:pPr>
         <w:pStyle w:val="Corpodetexto"/>
         <w:rPr>
+          <w:sz w:val="32"/>
+          <w:szCs w:val="32"/>
           <w:lang w:val="pt-BR"/>
         </w:rPr>
       </w:pPr>
@@ -2741,11 +2765,15 @@
       <w:pPr>
         <w:pStyle w:val="Corpodetexto"/>
         <w:rPr>
+          <w:sz w:val="32"/>
+          <w:szCs w:val="32"/>
           <w:lang w:val="pt-BR"/>
         </w:rPr>
       </w:pPr>
       <w:r>
         <w:rPr>
+          <w:sz w:val="32"/>
+          <w:szCs w:val="32"/>
           <w:lang w:val="pt-BR"/>
         </w:rPr>
         <w:t>Requisitos e restrições arquiteturais</w:t>
@@ -2755,6 +2783,8 @@
       <w:pPr>
         <w:pStyle w:val="Corpodetexto"/>
         <w:rPr>
+          <w:sz w:val="32"/>
+          <w:szCs w:val="32"/>
           <w:lang w:val="pt-BR"/>
         </w:rPr>
       </w:pPr>
@@ -2763,11 +2793,15 @@
       <w:pPr>
         <w:pStyle w:val="Corpodetexto"/>
         <w:rPr>
+          <w:sz w:val="32"/>
+          <w:szCs w:val="32"/>
           <w:lang w:val="pt-BR"/>
         </w:rPr>
       </w:pPr>
       <w:r>
         <w:rPr>
+          <w:sz w:val="32"/>
+          <w:szCs w:val="32"/>
           <w:lang w:val="pt-BR"/>
         </w:rPr>
         <w:t>Visão de Caso de uso (</w:t>
@@ -2775,6 +2809,8 @@
       <w:proofErr w:type="spellStart"/>
       <w:r>
         <w:rPr>
+          <w:sz w:val="32"/>
+          <w:szCs w:val="32"/>
           <w:lang w:val="pt-BR"/>
         </w:rPr>
         <w:t>user</w:t>
@@ -2782,6 +2818,8 @@
       <w:proofErr w:type="spellEnd"/>
       <w:r>
         <w:rPr>
+          <w:sz w:val="32"/>
+          <w:szCs w:val="32"/>
           <w:lang w:val="pt-BR"/>
         </w:rPr>
         <w:t xml:space="preserve"> stories)</w:t>
@@ -2791,6 +2829,8 @@
       <w:pPr>
         <w:pStyle w:val="Corpodetexto"/>
         <w:rPr>
+          <w:sz w:val="32"/>
+          <w:szCs w:val="32"/>
           <w:lang w:val="pt-BR"/>
         </w:rPr>
       </w:pPr>
@@ -2799,11 +2839,15 @@
       <w:pPr>
         <w:pStyle w:val="Corpodetexto"/>
         <w:rPr>
+          <w:sz w:val="32"/>
+          <w:szCs w:val="32"/>
           <w:lang w:val="pt-BR"/>
         </w:rPr>
       </w:pPr>
       <w:r>
         <w:rPr>
+          <w:sz w:val="32"/>
+          <w:szCs w:val="32"/>
           <w:lang w:val="pt-BR"/>
         </w:rPr>
         <w:t>Visão lógica (pacotes/camadas/serviços)</w:t>
@@ -2813,6 +2857,8 @@
       <w:pPr>
         <w:pStyle w:val="Corpodetexto"/>
         <w:rPr>
+          <w:sz w:val="32"/>
+          <w:szCs w:val="32"/>
           <w:lang w:val="pt-BR"/>
         </w:rPr>
       </w:pPr>
@@ -2829,6 +2875,8 @@
       </w:pPr>
       <w:r>
         <w:rPr>
+          <w:sz w:val="32"/>
+          <w:szCs w:val="32"/>
           <w:lang w:val="pt-BR"/>
         </w:rPr>
         <w:t xml:space="preserve">Visão de Implantação (Diagrama de </w:t>
@@ -2836,6 +2884,8 @@
       <w:proofErr w:type="spellStart"/>
       <w:r>
         <w:rPr>
+          <w:sz w:val="32"/>
+          <w:szCs w:val="32"/>
           <w:lang w:val="pt-BR"/>
         </w:rPr>
         <w:t>deploy</w:t>
@@ -3119,21 +3169,11 @@
           <w:r>
             <w:sym w:font="Symbol" w:char="F0D3"/>
           </w:r>
-          <w:r>
-            <w:fldChar w:fldCharType="begin"/>
-          </w:r>
-          <w:r>
-            <w:instrText xml:space="preserve"> DOCPROPERTY "Company"  \* MERGEFORMAT </w:instrText>
-          </w:r>
-          <w:r>
-            <w:fldChar w:fldCharType="separate"/>
-          </w:r>
-          <w:r>
-            <w:t>&lt;Company Name&gt;</w:t>
-          </w:r>
-          <w:r>
-            <w:fldChar w:fldCharType="end"/>
-          </w:r>
+          <w:fldSimple w:instr=" DOCPROPERTY &quot;Company&quot;  \* MERGEFORMAT ">
+            <w:r>
+              <w:t>&lt;Company Name&gt;</w:t>
+            </w:r>
+          </w:fldSimple>
           <w:r>
             <w:t xml:space="preserve">, </w:t>
           </w:r>
@@ -3435,21 +3475,11 @@
           <w:tcW w:w="6379" w:type="dxa"/>
         </w:tcPr>
         <w:p>
-          <w:r>
-            <w:fldChar w:fldCharType="begin"/>
-          </w:r>
-          <w:r>
-            <w:instrText xml:space="preserve"> TITLE  \* MERGEFORMAT </w:instrText>
-          </w:r>
-          <w:r>
-            <w:fldChar w:fldCharType="separate"/>
-          </w:r>
-          <w:r>
-            <w:t>Software Architecture Document</w:t>
-          </w:r>
-          <w:r>
-            <w:fldChar w:fldCharType="end"/>
-          </w:r>
+          <w:fldSimple w:instr=" TITLE  \* MERGEFORMAT ">
+            <w:r>
+              <w:t>Software Architecture Document</w:t>
+            </w:r>
+          </w:fldSimple>
         </w:p>
       </w:tc>
       <w:tc>
@@ -5417,21 +5447,6 @@
 </file>
 
 <file path=customXml/item1.xml><?xml version="1.0" encoding="utf-8"?>
-<?mso-contentType ?>
-<FormTemplates xmlns="http://schemas.microsoft.com/sharepoint/v3/contenttype/forms">
-  <Display>DocumentLibraryForm</Display>
-  <Edit>DocumentLibraryForm</Edit>
-  <New>DocumentLibraryForm</New>
-</FormTemplates>
-</file>
-
-<file path=customXml/item2.xml><?xml version="1.0" encoding="utf-8"?>
-<p:properties xmlns:p="http://schemas.microsoft.com/office/2006/metadata/properties" xmlns:xsi="http://www.w3.org/2001/XMLSchema-instance" xmlns:pc="http://schemas.microsoft.com/office/infopath/2007/PartnerControls">
-  <documentManagement/>
-</p:properties>
-</file>
-
-<file path=customXml/item3.xml><?xml version="1.0" encoding="utf-8"?>
 <ct:contentTypeSchema xmlns:ct="http://schemas.microsoft.com/office/2006/metadata/contentType" xmlns:ma="http://schemas.microsoft.com/office/2006/metadata/properties/metaAttributes" ct:_="" ma:_="" ma:contentTypeName="Documento" ma:contentTypeID="0x0101003F3182B963D34942ABA257F615DC8BEF" ma:contentTypeVersion="10" ma:contentTypeDescription="Crie um novo documento." ma:contentTypeScope="" ma:versionID="9d2556e896f323f6023dd1d01e477356">
   <xsd:schema xmlns:xsd="http://www.w3.org/2001/XMLSchema" xmlns:xs="http://www.w3.org/2001/XMLSchema" xmlns:p="http://schemas.microsoft.com/office/2006/metadata/properties" xmlns:ns3="3bb9bd5f-9942-420f-972f-37f3f0b7204b" targetNamespace="http://schemas.microsoft.com/office/2006/metadata/properties" ma:root="true" ma:fieldsID="92fb7823137a98bdbf112e7861119e93" ns3:_="">
     <xsd:import namespace="3bb9bd5f-9942-420f-972f-37f3f0b7204b"/>
@@ -5615,24 +5630,22 @@
 </ct:contentTypeSchema>
 </file>
 
-<file path=customXml/itemProps1.xml><?xml version="1.0" encoding="utf-8"?>
-<ds:datastoreItem xmlns:ds="http://schemas.openxmlformats.org/officeDocument/2006/customXml" ds:itemID="{1FE5F26E-0B77-4A45-8388-FFD80AA9AFAA}">
-  <ds:schemaRefs>
-    <ds:schemaRef ds:uri="http://schemas.microsoft.com/sharepoint/v3/contenttype/forms"/>
-  </ds:schemaRefs>
-</ds:datastoreItem>
+<file path=customXml/item2.xml><?xml version="1.0" encoding="utf-8"?>
+<p:properties xmlns:p="http://schemas.microsoft.com/office/2006/metadata/properties" xmlns:xsi="http://www.w3.org/2001/XMLSchema-instance" xmlns:pc="http://schemas.microsoft.com/office/infopath/2007/PartnerControls">
+  <documentManagement/>
+</p:properties>
 </file>
 
-<file path=customXml/itemProps2.xml><?xml version="1.0" encoding="utf-8"?>
-<ds:datastoreItem xmlns:ds="http://schemas.openxmlformats.org/officeDocument/2006/customXml" ds:itemID="{7BD03D98-AAFD-4FA8-92C3-83EDF63A7663}">
-  <ds:schemaRefs>
-    <ds:schemaRef ds:uri="http://schemas.microsoft.com/office/2006/metadata/properties"/>
-    <ds:schemaRef ds:uri="http://schemas.microsoft.com/office/infopath/2007/PartnerControls"/>
-  </ds:schemaRefs>
-</ds:datastoreItem>
+<file path=customXml/item3.xml><?xml version="1.0" encoding="utf-8"?>
+<?mso-contentType ?>
+<FormTemplates xmlns="http://schemas.microsoft.com/sharepoint/v3/contenttype/forms">
+  <Display>DocumentLibraryForm</Display>
+  <Edit>DocumentLibraryForm</Edit>
+  <New>DocumentLibraryForm</New>
+</FormTemplates>
 </file>
 
-<file path=customXml/itemProps3.xml><?xml version="1.0" encoding="utf-8"?>
+<file path=customXml/itemProps1.xml><?xml version="1.0" encoding="utf-8"?>
 <ds:datastoreItem xmlns:ds="http://schemas.openxmlformats.org/officeDocument/2006/customXml" ds:itemID="{774B868B-841C-4E09-9776-1CB0CB7BE667}">
   <ds:schemaRefs>
     <ds:schemaRef ds:uri="http://schemas.microsoft.com/office/2006/metadata/contentType"/>
@@ -5648,4 +5661,21 @@
     <ds:schemaRef ds:uri="http://schemas.microsoft.com/internal/obd"/>
   </ds:schemaRefs>
 </ds:datastoreItem>
+</file>
+
+<file path=customXml/itemProps2.xml><?xml version="1.0" encoding="utf-8"?>
+<ds:datastoreItem xmlns:ds="http://schemas.openxmlformats.org/officeDocument/2006/customXml" ds:itemID="{7BD03D98-AAFD-4FA8-92C3-83EDF63A7663}">
+  <ds:schemaRefs>
+    <ds:schemaRef ds:uri="http://schemas.microsoft.com/office/2006/metadata/properties"/>
+    <ds:schemaRef ds:uri="http://schemas.microsoft.com/office/infopath/2007/PartnerControls"/>
+  </ds:schemaRefs>
+</ds:datastoreItem>
+</file>
+
+<file path=customXml/itemProps3.xml><?xml version="1.0" encoding="utf-8"?>
+<ds:datastoreItem xmlns:ds="http://schemas.openxmlformats.org/officeDocument/2006/customXml" ds:itemID="{1FE5F26E-0B77-4A45-8388-FFD80AA9AFAA}">
+  <ds:schemaRefs>
+    <ds:schemaRef ds:uri="http://schemas.microsoft.com/sharepoint/v3/contenttype/forms"/>
+  </ds:schemaRefs>
+</ds:datastoreItem>
 </file>
</xml_diff>